<commit_message>
created new folder javascript and its notes
</commit_message>
<xml_diff>
--- a/Django-CodeWithMosh/Django - Code With Mosh - Notes.docx
+++ b/Django-CodeWithMosh/Django - Code With Mosh - Notes.docx
@@ -4030,17 +4030,13 @@
         <w:ind w:right="-1"/>
         <w:rPr>
           <w:rFonts w:ascii="Times New Roman" w:hAnsi="Times New Roman" w:cs="Times New Roman"/>
-          <w:b/>
-          <w:bCs/>
-          <w:sz w:val="28"/>
-          <w:szCs w:val="28"/>
-        </w:rPr>
-      </w:pPr>
-      <w:r>
-        <w:rPr>
-          <w:rFonts w:ascii="Times New Roman" w:hAnsi="Times New Roman" w:cs="Times New Roman"/>
-          <w:b/>
-          <w:bCs/>
+          <w:sz w:val="28"/>
+          <w:szCs w:val="28"/>
+        </w:rPr>
+      </w:pPr>
+      <w:r>
+        <w:rPr>
+          <w:rFonts w:ascii="Times New Roman" w:hAnsi="Times New Roman" w:cs="Times New Roman"/>
           <w:sz w:val="28"/>
           <w:szCs w:val="28"/>
         </w:rPr>
@@ -4171,17 +4167,13 @@
         <w:ind w:right="-1"/>
         <w:rPr>
           <w:rFonts w:ascii="Times New Roman" w:hAnsi="Times New Roman" w:cs="Times New Roman"/>
-          <w:b/>
-          <w:bCs/>
-          <w:sz w:val="28"/>
-          <w:szCs w:val="28"/>
-        </w:rPr>
-      </w:pPr>
-      <w:r>
-        <w:rPr>
-          <w:rFonts w:ascii="Times New Roman" w:hAnsi="Times New Roman" w:cs="Times New Roman"/>
-          <w:b/>
-          <w:bCs/>
+          <w:sz w:val="28"/>
+          <w:szCs w:val="28"/>
+        </w:rPr>
+      </w:pPr>
+      <w:r>
+        <w:rPr>
+          <w:rFonts w:ascii="Times New Roman" w:hAnsi="Times New Roman" w:cs="Times New Roman"/>
           <w:sz w:val="28"/>
           <w:szCs w:val="28"/>
         </w:rPr>

</xml_diff>